<commit_message>
Update casi d'uso carrello e consegna ordine
Co-Authored-By: roxar90 <roxar90@users.noreply.github.com>
</commit_message>
<xml_diff>
--- a/Documents/Eat&Reorder - Use Cases documents/UC RFA Gestione Acquisto/RFA3 - Gestione del carrello.docx
+++ b/Documents/Eat&Reorder - Use Cases documents/UC RFA Gestione Acquisto/RFA3 - Gestione del carrello.docx
@@ -575,7 +575,14 @@
                 <w:b/>
                 <w:bCs/>
               </w:rPr>
-              <w:t>ModificaProdotto</w:t>
+              <w:t>Modifica</w:t>
+            </w:r>
+            <w:r>
+              <w:rPr>
+                <w:b/>
+                <w:bCs/>
+              </w:rPr>
+              <w:t>Quantità</w:t>
             </w:r>
             <w:proofErr w:type="spellEnd"/>
             <w:r>
@@ -583,7 +590,14 @@
                 <w:b/>
                 <w:bCs/>
               </w:rPr>
-              <w:t xml:space="preserve"> e </w:t>
+              <w:t xml:space="preserve"> </w:t>
+            </w:r>
+            <w:r>
+              <w:rPr>
+                <w:b/>
+                <w:bCs/>
+              </w:rPr>
+              <w:t xml:space="preserve">e </w:t>
             </w:r>
             <w:proofErr w:type="spellStart"/>
             <w:r>
@@ -591,7 +605,14 @@
                 <w:b/>
                 <w:bCs/>
               </w:rPr>
-              <w:t>EliminazioneProdotto</w:t>
+              <w:t>Eliminazione</w:t>
+            </w:r>
+            <w:r>
+              <w:rPr>
+                <w:b/>
+                <w:bCs/>
+              </w:rPr>
+              <w:t>DalCarrello</w:t>
             </w:r>
             <w:proofErr w:type="spellEnd"/>
             <w:r>
@@ -623,7 +644,14 @@
                 <w:b/>
                 <w:bCs/>
               </w:rPr>
-              <w:t>ModificaProdotto</w:t>
+              <w:t>Modifica</w:t>
+            </w:r>
+            <w:r>
+              <w:rPr>
+                <w:b/>
+                <w:bCs/>
+              </w:rPr>
+              <w:t>Quantità</w:t>
             </w:r>
             <w:proofErr w:type="spellEnd"/>
             <w:r>
@@ -631,7 +659,21 @@
                 <w:b/>
                 <w:bCs/>
               </w:rPr>
-              <w:t xml:space="preserve"> viene inizializzato quando il Cliente decide di modificare un prodotto del carrello. </w:t>
+              <w:t xml:space="preserve"> viene inizializzato quando il Cliente decide di modificare</w:t>
+            </w:r>
+            <w:r>
+              <w:rPr>
+                <w:b/>
+                <w:bCs/>
+              </w:rPr>
+              <w:t xml:space="preserve"> la quantità di </w:t>
+            </w:r>
+            <w:r>
+              <w:rPr>
+                <w:b/>
+                <w:bCs/>
+              </w:rPr>
+              <w:t xml:space="preserve"> un prodotto del carrello. </w:t>
             </w:r>
             <w:proofErr w:type="spellStart"/>
             <w:r>
@@ -639,18 +681,25 @@
                 <w:b/>
                 <w:bCs/>
               </w:rPr>
-              <w:t>EliminazioneProdotto</w:t>
-            </w:r>
-            <w:proofErr w:type="spellEnd"/>
-            <w:r>
-              <w:rPr>
-                <w:b/>
-                <w:bCs/>
-              </w:rPr>
-              <w:t xml:space="preserve"> viene inizializzato quando il Cliente decide di eliminare un prodotto dal carrello.</w:t>
+              <w:t>Eliminazione</w:t>
+            </w:r>
+            <w:r>
+              <w:rPr>
+                <w:b/>
+                <w:bCs/>
+              </w:rPr>
+              <w:t>DalCarrello</w:t>
             </w:r>
             <w:bookmarkStart w:id="0" w:name="_GoBack"/>
             <w:bookmarkEnd w:id="0"/>
+            <w:proofErr w:type="spellEnd"/>
+            <w:r>
+              <w:rPr>
+                <w:b/>
+                <w:bCs/>
+              </w:rPr>
+              <w:t xml:space="preserve"> viene inizializzato quando il Cliente decide di eliminare un prodotto dal carrello.</w:t>
+            </w:r>
           </w:p>
         </w:tc>
       </w:tr>

</xml_diff>